<commit_message>
correct tutorial for the dependencies/libraries
</commit_message>
<xml_diff>
--- a/jar file/how to import libraries correctly.docx
+++ b/jar file/how to import libraries correctly.docx
@@ -1,6 +1,6 @@
 
 <file path=word/document.xml><?xml version="1.0" encoding="utf-8"?>
-<w:document xmlns:wpc="http://schemas.microsoft.com/office/word/2010/wordprocessingCanvas" xmlns:mc="http://schemas.openxmlformats.org/markup-compatibility/2006" xmlns:o="urn:schemas-microsoft-com:office:office" xmlns:r="http://schemas.openxmlformats.org/officeDocument/2006/relationships" xmlns:m="http://schemas.openxmlformats.org/officeDocument/2006/math" xmlns:v="urn:schemas-microsoft-com:vml" xmlns:wp14="http://schemas.microsoft.com/office/word/2010/wordprocessingDrawing" xmlns:wp="http://schemas.openxmlformats.org/drawingml/2006/wordprocessingDrawing" xmlns:w10="urn:schemas-microsoft-com:office:word" xmlns:w="http://schemas.openxmlformats.org/wordprocessingml/2006/main" xmlns:w14="http://schemas.microsoft.com/office/word/2010/wordml" xmlns:w15="http://schemas.microsoft.com/office/word/2012/wordml" xmlns:wpg="http://schemas.microsoft.com/office/word/2010/wordprocessingGroup" xmlns:wpi="http://schemas.microsoft.com/office/word/2010/wordprocessingInk" xmlns:wne="http://schemas.microsoft.com/office/word/2006/wordml" xmlns:wps="http://schemas.microsoft.com/office/word/2010/wordprocessingShape" mc:Ignorable="w14 w15 wp14">
+<w:document xmlns:wpc="http://schemas.microsoft.com/office/word/2010/wordprocessingCanvas" xmlns:cx="http://schemas.microsoft.com/office/drawing/2014/chartex" xmlns:cx1="http://schemas.microsoft.com/office/drawing/2015/9/8/chartex" xmlns:cx2="http://schemas.microsoft.com/office/drawing/2015/10/21/chartex" xmlns:cx3="http://schemas.microsoft.com/office/drawing/2016/5/9/chartex" xmlns:cx4="http://schemas.microsoft.com/office/drawing/2016/5/10/chartex" xmlns:cx5="http://schemas.microsoft.com/office/drawing/2016/5/11/chartex" xmlns:cx6="http://schemas.microsoft.com/office/drawing/2016/5/12/chartex" xmlns:cx7="http://schemas.microsoft.com/office/drawing/2016/5/13/chartex" xmlns:cx8="http://schemas.microsoft.com/office/drawing/2016/5/14/chartex" xmlns:mc="http://schemas.openxmlformats.org/markup-compatibility/2006" xmlns:aink="http://schemas.microsoft.com/office/drawing/2016/ink" xmlns:am3d="http://schemas.microsoft.com/office/drawing/2017/model3d" xmlns:o="urn:schemas-microsoft-com:office:office" xmlns:r="http://schemas.openxmlformats.org/officeDocument/2006/relationships" xmlns:m="http://schemas.openxmlformats.org/officeDocument/2006/math" xmlns:v="urn:schemas-microsoft-com:vml" xmlns:wp14="http://schemas.microsoft.com/office/word/2010/wordprocessingDrawing" xmlns:wp="http://schemas.openxmlformats.org/drawingml/2006/wordprocessingDrawing" xmlns:w10="urn:schemas-microsoft-com:office:word" xmlns:w="http://schemas.openxmlformats.org/wordprocessingml/2006/main" xmlns:w14="http://schemas.microsoft.com/office/word/2010/wordml" xmlns:w15="http://schemas.microsoft.com/office/word/2012/wordml" xmlns:w16cid="http://schemas.microsoft.com/office/word/2016/wordml/cid" xmlns:w16se="http://schemas.microsoft.com/office/word/2015/wordml/symex" xmlns:wpg="http://schemas.microsoft.com/office/word/2010/wordprocessingGroup" xmlns:wpi="http://schemas.microsoft.com/office/word/2010/wordprocessingInk" xmlns:wne="http://schemas.microsoft.com/office/word/2006/wordml" xmlns:wps="http://schemas.microsoft.com/office/word/2010/wordprocessingShape" mc:Ignorable="w14 w15 w16se w16cid wp14">
   <w:body>
     <w:p>
       <w:pPr>
@@ -32,19 +32,7 @@
         <w:rPr>
           <w:lang w:val="en-GB"/>
         </w:rPr>
-        <w:t xml:space="preserve"> -&gt; </w:t>
-      </w:r>
-      <w:r>
-        <w:rPr>
-          <w:lang w:val="en-GB"/>
-        </w:rPr>
-        <w:t>Project structure</w:t>
-      </w:r>
-      <w:r>
-        <w:rPr>
-          <w:lang w:val="en-GB"/>
-        </w:rPr>
-        <w:t xml:space="preserve"> ) open Libraries and from here we click on the ( + ) button and we add the libraries </w:t>
+        <w:t xml:space="preserve"> -&gt; Project structure ) open Libraries and from here we click on the ( + ) button and we add the libraries </w:t>
       </w:r>
       <w:r>
         <w:rPr>
@@ -72,8 +60,6 @@
         </w:rPr>
         <w:t>It should look like this.</w:t>
       </w:r>
-      <w:bookmarkStart w:id="0" w:name="_GoBack"/>
-      <w:bookmarkEnd w:id="0"/>
     </w:p>
     <w:p>
       <w:pPr>
@@ -107,7 +93,7 @@
             <v:path o:extrusionok="f" gradientshapeok="t" o:connecttype="rect"/>
             <o:lock v:ext="edit" aspectratio="t"/>
           </v:shapetype>
-          <v:shape id="_x0000_i1025" type="#_x0000_t75" style="width:412.8pt;height:276.6pt">
+          <v:shape id="_x0000_i1025" type="#_x0000_t75" style="width:412.5pt;height:276.75pt">
             <v:imagedata r:id="rId4" o:title="1"/>
           </v:shape>
         </w:pict>
@@ -223,6 +209,489 @@
         </w:drawing>
       </w:r>
     </w:p>
+    <w:p>
+      <w:r>
+        <w:lastRenderedPageBreak/>
+        <w:t xml:space="preserve">To </w:t>
+      </w:r>
+      <w:proofErr w:type="spellStart"/>
+      <w:r>
+        <w:t>add</w:t>
+      </w:r>
+      <w:proofErr w:type="spellEnd"/>
+      <w:r>
+        <w:t xml:space="preserve"> </w:t>
+      </w:r>
+      <w:proofErr w:type="spellStart"/>
+      <w:r>
+        <w:t>the</w:t>
+      </w:r>
+      <w:proofErr w:type="spellEnd"/>
+      <w:r>
+        <w:t xml:space="preserve"> JECO </w:t>
+      </w:r>
+      <w:proofErr w:type="spellStart"/>
+      <w:r>
+        <w:t>dependency</w:t>
+      </w:r>
+      <w:proofErr w:type="spellEnd"/>
+      <w:r>
+        <w:t xml:space="preserve"> </w:t>
+      </w:r>
+      <w:proofErr w:type="spellStart"/>
+      <w:r>
+        <w:t>you</w:t>
+      </w:r>
+      <w:proofErr w:type="spellEnd"/>
+      <w:r>
+        <w:t xml:space="preserve"> </w:t>
+      </w:r>
+      <w:proofErr w:type="spellStart"/>
+      <w:r>
+        <w:t>need</w:t>
+      </w:r>
+      <w:proofErr w:type="spellEnd"/>
+      <w:r>
+        <w:t xml:space="preserve"> to </w:t>
+      </w:r>
+      <w:proofErr w:type="spellStart"/>
+      <w:r>
+        <w:t>intall</w:t>
+      </w:r>
+      <w:proofErr w:type="spellEnd"/>
+      <w:r>
+        <w:t xml:space="preserve"> </w:t>
+      </w:r>
+      <w:proofErr w:type="spellStart"/>
+      <w:r>
+        <w:t>it</w:t>
+      </w:r>
+      <w:proofErr w:type="spellEnd"/>
+      <w:r>
+        <w:t xml:space="preserve">, </w:t>
+      </w:r>
+      <w:proofErr w:type="spellStart"/>
+      <w:r>
+        <w:t>just</w:t>
+      </w:r>
+      <w:proofErr w:type="spellEnd"/>
+      <w:r>
+        <w:t xml:space="preserve"> execute </w:t>
+      </w:r>
+      <w:proofErr w:type="spellStart"/>
+      <w:r>
+        <w:t>this</w:t>
+      </w:r>
+      <w:proofErr w:type="spellEnd"/>
+      <w:r>
+        <w:t xml:space="preserve"> </w:t>
+      </w:r>
+      <w:proofErr w:type="spellStart"/>
+      <w:r>
+        <w:t>code</w:t>
+      </w:r>
+      <w:proofErr w:type="spellEnd"/>
+      <w:r>
+        <w:t xml:space="preserve"> in </w:t>
+      </w:r>
+      <w:proofErr w:type="spellStart"/>
+      <w:r>
+        <w:t>maven</w:t>
+      </w:r>
+      <w:proofErr w:type="spellEnd"/>
+      <w:r>
+        <w:t>:</w:t>
+      </w:r>
+    </w:p>
+    <w:p>
+      <w:pPr>
+        <w:rPr>
+          <w:b/>
+        </w:rPr>
+      </w:pPr>
+      <w:proofErr w:type="spellStart"/>
+      <w:proofErr w:type="gramStart"/>
+      <w:r>
+        <w:rPr>
+          <w:b/>
+        </w:rPr>
+        <w:t>install:install</w:t>
+      </w:r>
+      <w:proofErr w:type="gramEnd"/>
+      <w:r>
+        <w:rPr>
+          <w:b/>
+        </w:rPr>
+        <w:t>-file</w:t>
+      </w:r>
+      <w:proofErr w:type="spellEnd"/>
+      <w:r>
+        <w:rPr>
+          <w:b/>
+        </w:rPr>
+        <w:t xml:space="preserve"> -</w:t>
+      </w:r>
+      <w:proofErr w:type="spellStart"/>
+      <w:r>
+        <w:rPr>
+          <w:b/>
+        </w:rPr>
+        <w:t>Dfile</w:t>
+      </w:r>
+      <w:proofErr w:type="spellEnd"/>
+      <w:r>
+        <w:rPr>
+          <w:b/>
+        </w:rPr>
+        <w:t>=C:\wamp64\www\WebGEx\lib\JECO_GitHub.jar -</w:t>
+      </w:r>
+      <w:proofErr w:type="spellStart"/>
+      <w:r>
+        <w:rPr>
+          <w:b/>
+        </w:rPr>
+        <w:t>DgroupId</w:t>
+      </w:r>
+      <w:proofErr w:type="spellEnd"/>
+      <w:r>
+        <w:rPr>
+          <w:b/>
+        </w:rPr>
+        <w:t>=</w:t>
+      </w:r>
+      <w:proofErr w:type="spellStart"/>
+      <w:r>
+        <w:rPr>
+          <w:b/>
+        </w:rPr>
+        <w:t>com.jeco.code</w:t>
+      </w:r>
+      <w:proofErr w:type="spellEnd"/>
+      <w:r>
+        <w:rPr>
+          <w:b/>
+        </w:rPr>
+        <w:t xml:space="preserve">  </w:t>
+      </w:r>
+      <w:r>
+        <w:rPr>
+          <w:b/>
+        </w:rPr>
+        <w:tab/>
+        <w:t>-</w:t>
+      </w:r>
+      <w:proofErr w:type="spellStart"/>
+      <w:r>
+        <w:rPr>
+          <w:b/>
+        </w:rPr>
+        <w:t>DartifactId</w:t>
+      </w:r>
+      <w:proofErr w:type="spellEnd"/>
+      <w:r>
+        <w:rPr>
+          <w:b/>
+        </w:rPr>
+        <w:t>=</w:t>
+      </w:r>
+      <w:proofErr w:type="spellStart"/>
+      <w:r>
+        <w:rPr>
+          <w:b/>
+        </w:rPr>
+        <w:t>jeco</w:t>
+      </w:r>
+      <w:proofErr w:type="spellEnd"/>
+      <w:r>
+        <w:rPr>
+          <w:b/>
+        </w:rPr>
+        <w:t xml:space="preserve"> -</w:t>
+      </w:r>
+      <w:proofErr w:type="spellStart"/>
+      <w:r>
+        <w:rPr>
+          <w:b/>
+        </w:rPr>
+        <w:t>Dversion</w:t>
+      </w:r>
+      <w:proofErr w:type="spellEnd"/>
+      <w:r>
+        <w:rPr>
+          <w:b/>
+        </w:rPr>
+        <w:t>={</w:t>
+      </w:r>
+      <w:proofErr w:type="spellStart"/>
+      <w:r>
+        <w:rPr>
+          <w:b/>
+        </w:rPr>
+        <w:t>version</w:t>
+      </w:r>
+      <w:proofErr w:type="spellEnd"/>
+      <w:r>
+        <w:rPr>
+          <w:b/>
+        </w:rPr>
+        <w:t>} -</w:t>
+      </w:r>
+      <w:proofErr w:type="spellStart"/>
+      <w:r>
+        <w:rPr>
+          <w:b/>
+        </w:rPr>
+        <w:t>Dpackaging</w:t>
+      </w:r>
+      <w:proofErr w:type="spellEnd"/>
+      <w:r>
+        <w:rPr>
+          <w:b/>
+        </w:rPr>
+        <w:t>=</w:t>
+      </w:r>
+      <w:proofErr w:type="spellStart"/>
+      <w:r>
+        <w:rPr>
+          <w:b/>
+        </w:rPr>
+        <w:t>jar</w:t>
+      </w:r>
+      <w:proofErr w:type="spellEnd"/>
+    </w:p>
+    <w:p>
+      <w:pPr>
+        <w:rPr>
+          <w:b/>
+        </w:rPr>
+      </w:pPr>
+    </w:p>
+    <w:p>
+      <w:pPr>
+        <w:rPr>
+          <w:b/>
+        </w:rPr>
+      </w:pPr>
+      <w:r>
+        <w:rPr>
+          <w:b/>
+        </w:rPr>
+        <w:t xml:space="preserve">- </w:t>
+      </w:r>
+      <w:proofErr w:type="spellStart"/>
+      <w:r>
+        <w:rPr>
+          <w:b/>
+        </w:rPr>
+        <w:t>Dont</w:t>
+      </w:r>
+      <w:proofErr w:type="spellEnd"/>
+      <w:r>
+        <w:rPr>
+          <w:b/>
+        </w:rPr>
+        <w:t xml:space="preserve"> Forget to </w:t>
+      </w:r>
+      <w:proofErr w:type="spellStart"/>
+      <w:r>
+        <w:rPr>
+          <w:b/>
+        </w:rPr>
+        <w:t>change</w:t>
+      </w:r>
+      <w:proofErr w:type="spellEnd"/>
+      <w:r>
+        <w:rPr>
+          <w:b/>
+        </w:rPr>
+        <w:t xml:space="preserve"> </w:t>
+      </w:r>
+      <w:proofErr w:type="spellStart"/>
+      <w:r>
+        <w:rPr>
+          <w:b/>
+        </w:rPr>
+        <w:t>the</w:t>
+      </w:r>
+      <w:proofErr w:type="spellEnd"/>
+      <w:r>
+        <w:rPr>
+          <w:b/>
+        </w:rPr>
+        <w:t xml:space="preserve"> </w:t>
+      </w:r>
+      <w:proofErr w:type="spellStart"/>
+      <w:r>
+        <w:rPr>
+          <w:b/>
+        </w:rPr>
+        <w:t>location</w:t>
+      </w:r>
+      <w:proofErr w:type="spellEnd"/>
+      <w:r>
+        <w:rPr>
+          <w:b/>
+        </w:rPr>
+        <w:t xml:space="preserve"> </w:t>
+      </w:r>
+      <w:proofErr w:type="spellStart"/>
+      <w:r>
+        <w:rPr>
+          <w:b/>
+        </w:rPr>
+        <w:t>of</w:t>
+      </w:r>
+      <w:proofErr w:type="spellEnd"/>
+      <w:r>
+        <w:rPr>
+          <w:b/>
+        </w:rPr>
+        <w:t xml:space="preserve"> </w:t>
+      </w:r>
+      <w:proofErr w:type="spellStart"/>
+      <w:r>
+        <w:rPr>
+          <w:b/>
+        </w:rPr>
+        <w:t>your</w:t>
+      </w:r>
+      <w:proofErr w:type="spellEnd"/>
+      <w:r>
+        <w:rPr>
+          <w:b/>
+        </w:rPr>
+        <w:t xml:space="preserve"> </w:t>
+      </w:r>
+      <w:r>
+        <w:rPr>
+          <w:b/>
+        </w:rPr>
+        <w:t>JECO_GitHub.jar</w:t>
+      </w:r>
+      <w:r>
+        <w:rPr>
+          <w:b/>
+        </w:rPr>
+        <w:t>.</w:t>
+      </w:r>
+      <w:bookmarkStart w:id="0" w:name="_GoBack"/>
+      <w:bookmarkEnd w:id="0"/>
+    </w:p>
+    <w:p>
+      <w:pPr>
+        <w:rPr>
+          <w:b/>
+        </w:rPr>
+      </w:pPr>
+      <w:r>
+        <w:rPr>
+          <w:b/>
+          <w:noProof/>
+        </w:rPr>
+        <w:drawing>
+          <wp:inline distT="0" distB="0" distL="0" distR="0">
+            <wp:extent cx="5724525" cy="3105150"/>
+            <wp:effectExtent l="0" t="0" r="9525" b="0"/>
+            <wp:docPr id="1" name="Imagem 1"/>
+            <wp:cNvGraphicFramePr>
+              <a:graphicFrameLocks xmlns:a="http://schemas.openxmlformats.org/drawingml/2006/main" noChangeAspect="1"/>
+            </wp:cNvGraphicFramePr>
+            <a:graphic xmlns:a="http://schemas.openxmlformats.org/drawingml/2006/main">
+              <a:graphicData uri="http://schemas.openxmlformats.org/drawingml/2006/picture">
+                <pic:pic xmlns:pic="http://schemas.openxmlformats.org/drawingml/2006/picture">
+                  <pic:nvPicPr>
+                    <pic:cNvPr id="0" name="Picture 2"/>
+                    <pic:cNvPicPr>
+                      <a:picLocks noChangeAspect="1" noChangeArrowheads="1"/>
+                    </pic:cNvPicPr>
+                  </pic:nvPicPr>
+                  <pic:blipFill>
+                    <a:blip r:embed="rId7">
+                      <a:extLst>
+                        <a:ext uri="{28A0092B-C50C-407E-A947-70E740481C1C}">
+                          <a14:useLocalDpi xmlns:a14="http://schemas.microsoft.com/office/drawing/2010/main" val="0"/>
+                        </a:ext>
+                      </a:extLst>
+                    </a:blip>
+                    <a:srcRect/>
+                    <a:stretch>
+                      <a:fillRect/>
+                    </a:stretch>
+                  </pic:blipFill>
+                  <pic:spPr bwMode="auto">
+                    <a:xfrm>
+                      <a:off x="0" y="0"/>
+                      <a:ext cx="5724525" cy="3105150"/>
+                    </a:xfrm>
+                    <a:prstGeom prst="rect">
+                      <a:avLst/>
+                    </a:prstGeom>
+                    <a:noFill/>
+                    <a:ln>
+                      <a:noFill/>
+                    </a:ln>
+                  </pic:spPr>
+                </pic:pic>
+              </a:graphicData>
+            </a:graphic>
+          </wp:inline>
+        </w:drawing>
+      </w:r>
+      <w:r>
+        <w:rPr>
+          <w:b/>
+          <w:noProof/>
+        </w:rPr>
+        <w:drawing>
+          <wp:inline distT="0" distB="0" distL="0" distR="0">
+            <wp:extent cx="5724525" cy="3105150"/>
+            <wp:effectExtent l="0" t="0" r="9525" b="0"/>
+            <wp:docPr id="4" name="Imagem 4"/>
+            <wp:cNvGraphicFramePr>
+              <a:graphicFrameLocks xmlns:a="http://schemas.openxmlformats.org/drawingml/2006/main" noChangeAspect="1"/>
+            </wp:cNvGraphicFramePr>
+            <a:graphic xmlns:a="http://schemas.openxmlformats.org/drawingml/2006/main">
+              <a:graphicData uri="http://schemas.openxmlformats.org/drawingml/2006/picture">
+                <pic:pic xmlns:pic="http://schemas.openxmlformats.org/drawingml/2006/picture">
+                  <pic:nvPicPr>
+                    <pic:cNvPr id="0" name="Picture 3"/>
+                    <pic:cNvPicPr>
+                      <a:picLocks noChangeAspect="1" noChangeArrowheads="1"/>
+                    </pic:cNvPicPr>
+                  </pic:nvPicPr>
+                  <pic:blipFill>
+                    <a:blip r:embed="rId8">
+                      <a:extLst>
+                        <a:ext uri="{28A0092B-C50C-407E-A947-70E740481C1C}">
+                          <a14:useLocalDpi xmlns:a14="http://schemas.microsoft.com/office/drawing/2010/main" val="0"/>
+                        </a:ext>
+                      </a:extLst>
+                    </a:blip>
+                    <a:srcRect/>
+                    <a:stretch>
+                      <a:fillRect/>
+                    </a:stretch>
+                  </pic:blipFill>
+                  <pic:spPr bwMode="auto">
+                    <a:xfrm>
+                      <a:off x="0" y="0"/>
+                      <a:ext cx="5724525" cy="3105150"/>
+                    </a:xfrm>
+                    <a:prstGeom prst="rect">
+                      <a:avLst/>
+                    </a:prstGeom>
+                    <a:noFill/>
+                    <a:ln>
+                      <a:noFill/>
+                    </a:ln>
+                  </pic:spPr>
+                </pic:pic>
+              </a:graphicData>
+            </a:graphic>
+          </wp:inline>
+        </w:drawing>
+      </w:r>
+    </w:p>
     <w:sectPr>
       <w:pgSz w:w="11906" w:h="16838"/>
       <w:pgMar w:top="1440" w:right="1440" w:bottom="1440" w:left="1440" w:header="708" w:footer="708" w:gutter="0"/>
@@ -234,7 +703,7 @@
 </file>
 
 <file path=word/styles.xml><?xml version="1.0" encoding="utf-8"?>
-<w:styles xmlns:mc="http://schemas.openxmlformats.org/markup-compatibility/2006" xmlns:r="http://schemas.openxmlformats.org/officeDocument/2006/relationships" xmlns:w="http://schemas.openxmlformats.org/wordprocessingml/2006/main" xmlns:w14="http://schemas.microsoft.com/office/word/2010/wordml" xmlns:w15="http://schemas.microsoft.com/office/word/2012/wordml" mc:Ignorable="w14 w15">
+<w:styles xmlns:mc="http://schemas.openxmlformats.org/markup-compatibility/2006" xmlns:r="http://schemas.openxmlformats.org/officeDocument/2006/relationships" xmlns:w="http://schemas.openxmlformats.org/wordprocessingml/2006/main" xmlns:w14="http://schemas.microsoft.com/office/word/2010/wordml" xmlns:w15="http://schemas.microsoft.com/office/word/2012/wordml" xmlns:w16cid="http://schemas.microsoft.com/office/word/2016/wordml/cid" xmlns:w16se="http://schemas.microsoft.com/office/word/2015/wordml/symex" mc:Ignorable="w14 w15 w16se w16cid">
   <w:docDefaults>
     <w:rPrDefault>
       <w:rPr>
@@ -250,7 +719,7 @@
       </w:pPr>
     </w:pPrDefault>
   </w:docDefaults>
-  <w:latentStyles w:defLockedState="0" w:defUIPriority="99" w:defSemiHidden="0" w:defUnhideWhenUsed="0" w:defQFormat="0" w:count="371">
+  <w:latentStyles w:defLockedState="0" w:defUIPriority="99" w:defSemiHidden="0" w:defUnhideWhenUsed="0" w:defQFormat="0" w:count="376">
     <w:lsdException w:name="Normal" w:uiPriority="0" w:qFormat="1"/>
     <w:lsdException w:name="heading 1" w:uiPriority="9" w:qFormat="1"/>
     <w:lsdException w:name="heading 2" w:semiHidden="1" w:uiPriority="9" w:unhideWhenUsed="1" w:qFormat="1"/>
@@ -356,7 +825,6 @@
     <w:lsdException w:name="HTML Sample" w:semiHidden="1" w:unhideWhenUsed="1"/>
     <w:lsdException w:name="HTML Typewriter" w:semiHidden="1" w:unhideWhenUsed="1"/>
     <w:lsdException w:name="HTML Variable" w:semiHidden="1" w:unhideWhenUsed="1"/>
-    <w:lsdException w:name="Normal Table" w:semiHidden="1" w:unhideWhenUsed="1"/>
     <w:lsdException w:name="annotation subject" w:semiHidden="1" w:unhideWhenUsed="1"/>
     <w:lsdException w:name="No List" w:semiHidden="1" w:unhideWhenUsed="1"/>
     <w:lsdException w:name="Outline List 1" w:semiHidden="1" w:unhideWhenUsed="1"/>
@@ -399,11 +867,8 @@
     <w:lsdException w:name="Table Contemporary" w:semiHidden="1" w:unhideWhenUsed="1"/>
     <w:lsdException w:name="Table Elegant" w:semiHidden="1" w:unhideWhenUsed="1"/>
     <w:lsdException w:name="Table Professional" w:semiHidden="1" w:unhideWhenUsed="1"/>
-    <w:lsdException w:name="Table Subtle 1" w:semiHidden="1" w:unhideWhenUsed="1"/>
     <w:lsdException w:name="Table Subtle 2" w:semiHidden="1" w:unhideWhenUsed="1"/>
     <w:lsdException w:name="Table Web 1" w:semiHidden="1" w:unhideWhenUsed="1"/>
-    <w:lsdException w:name="Table Web 2" w:semiHidden="1" w:unhideWhenUsed="1"/>
-    <w:lsdException w:name="Table Web 3" w:semiHidden="1" w:unhideWhenUsed="1"/>
     <w:lsdException w:name="Balloon Text" w:semiHidden="1" w:unhideWhenUsed="1"/>
     <w:lsdException w:name="Table Grid" w:uiPriority="39"/>
     <w:lsdException w:name="Table Theme" w:semiHidden="1" w:unhideWhenUsed="1"/>
@@ -622,18 +1087,23 @@
     <w:lsdException w:name="List Table 5 Dark Accent 6" w:uiPriority="50"/>
     <w:lsdException w:name="List Table 6 Colorful Accent 6" w:uiPriority="51"/>
     <w:lsdException w:name="List Table 7 Colorful Accent 6" w:uiPriority="52"/>
+    <w:lsdException w:name="Mention" w:semiHidden="1" w:unhideWhenUsed="1"/>
+    <w:lsdException w:name="Smart Hyperlink" w:semiHidden="1" w:unhideWhenUsed="1"/>
+    <w:lsdException w:name="Hashtag" w:semiHidden="1" w:unhideWhenUsed="1"/>
+    <w:lsdException w:name="Unresolved Mention" w:semiHidden="1" w:unhideWhenUsed="1"/>
+    <w:lsdException w:name="Smart Link" w:semiHidden="1" w:unhideWhenUsed="1"/>
   </w:latentStyles>
   <w:style w:type="paragraph" w:default="1" w:styleId="Normal">
     <w:name w:val="Normal"/>
     <w:qFormat/>
   </w:style>
-  <w:style w:type="character" w:default="1" w:styleId="DefaultParagraphFont">
+  <w:style w:type="character" w:default="1" w:styleId="Tipodeletrapredefinidodopargrafo">
     <w:name w:val="Default Paragraph Font"/>
     <w:uiPriority w:val="1"/>
     <w:semiHidden/>
     <w:unhideWhenUsed/>
   </w:style>
-  <w:style w:type="table" w:default="1" w:styleId="TableNormal">
+  <w:style w:type="table" w:default="1" w:styleId="Tabelanormal">
     <w:name w:val="Normal Table"/>
     <w:uiPriority w:val="99"/>
     <w:semiHidden/>
@@ -648,7 +1118,7 @@
       </w:tblCellMar>
     </w:tblPr>
   </w:style>
-  <w:style w:type="numbering" w:default="1" w:styleId="NoList">
+  <w:style w:type="numbering" w:default="1" w:styleId="Semlista">
     <w:name w:val="No List"/>
     <w:uiPriority w:val="99"/>
     <w:semiHidden/>

</xml_diff>